<commit_message>
Add hyperlinks to README and DOCX reports
Co-authored-by: dl1413 <76181719+dl1413@users.noreply.github.com>
</commit_message>
<xml_diff>
--- a/Breast_Cancer_Classification_Report.docx
+++ b/Breast_Cancer_Classification_Report.docx
@@ -1754,6 +1754,99 @@
         <w:t>MIT</w:t>
       </w:r>
     </w:p>
+    <w:p>
+      <w:pPr>
+        <w:pStyle w:val="Heading1"/>
+      </w:pPr>
+      <w:r>
+        <w:t>11. References &amp; Resources</w:t>
+      </w:r>
+    </w:p>
+    <w:p>
+      <w:r>
+        <w:rPr>
+          <w:b/>
+        </w:rPr>
+        <w:t xml:space="preserve">Dataset: </w:t>
+      </w:r>
+      <w:hyperlink r:id="rId9">
+        <w:r>
+          <w:rPr>
+            <w:color w:val="0000FF"/>
+            <w:u w:val="single"/>
+          </w:rPr>
+          <w:t>UCI Machine Learning Repository - Breast Cancer Wisconsin</w:t>
+        </w:r>
+      </w:hyperlink>
+    </w:p>
+    <w:p>
+      <w:r>
+        <w:rPr>
+          <w:b/>
+        </w:rPr>
+        <w:t xml:space="preserve">Scikit-learn Documentation: </w:t>
+      </w:r>
+      <w:hyperlink r:id="rId10">
+        <w:r>
+          <w:rPr>
+            <w:color w:val="0000FF"/>
+            <w:u w:val="single"/>
+          </w:rPr>
+          <w:t>https://scikit-learn.org</w:t>
+        </w:r>
+      </w:hyperlink>
+    </w:p>
+    <w:p>
+      <w:r>
+        <w:rPr>
+          <w:b/>
+        </w:rPr>
+        <w:t xml:space="preserve">XGBoost Documentation: </w:t>
+      </w:r>
+      <w:hyperlink r:id="rId11">
+        <w:r>
+          <w:rPr>
+            <w:color w:val="0000FF"/>
+            <w:u w:val="single"/>
+          </w:rPr>
+          <w:t>https://xgboost.readthedocs.io</w:t>
+        </w:r>
+      </w:hyperlink>
+    </w:p>
+    <w:p>
+      <w:r>
+        <w:rPr>
+          <w:b/>
+        </w:rPr>
+        <w:t xml:space="preserve">SMOTE Paper: </w:t>
+      </w:r>
+      <w:hyperlink r:id="rId12">
+        <w:r>
+          <w:rPr>
+            <w:color w:val="0000FF"/>
+            <w:u w:val="single"/>
+          </w:rPr>
+          <w:t>Chawla et al. (2002) - SMOTE</w:t>
+        </w:r>
+      </w:hyperlink>
+    </w:p>
+    <w:p>
+      <w:r>
+        <w:rPr>
+          <w:b/>
+        </w:rPr>
+        <w:t xml:space="preserve">GitHub Repository: </w:t>
+      </w:r>
+      <w:hyperlink r:id="rId13">
+        <w:r>
+          <w:rPr>
+            <w:color w:val="0000FF"/>
+            <w:u w:val="single"/>
+          </w:rPr>
+          <w:t>https://github.com/dl1413/LLM-Portfolio</w:t>
+        </w:r>
+      </w:hyperlink>
+    </w:p>
     <w:sectPr>
       <w:pgSz w:w="12240" w:h="15840"/>
       <w:pgMar w:top="1440" w:right="1800" w:bottom="1440" w:left="1800" w:header="720" w:footer="720" w:gutter="0"/>

</xml_diff>